<commit_message>
Add bar chart example
</commit_message>
<xml_diff>
--- a/Relazione/relazione.docx
+++ b/Relazione/relazione.docx
@@ -3674,6 +3674,7 @@
         <w:rPr>
           <w:noProof/>
           <w:szCs w:val="20"/>
+          <w:u w:val="single"/>
         </w:rPr>
       </w:pPr>
       <w:r>
@@ -3689,6 +3690,13 @@
           <w:szCs w:val="20"/>
         </w:rPr>
         <w:t xml:space="preserve"> (necessario utilizzare tale file e non generara un altro .pro)</w:t>
+      </w:r>
+      <w:r>
+        <w:rPr>
+          <w:noProof/>
+          <w:szCs w:val="20"/>
+        </w:rPr>
+        <w:t>. Inoltre sono state consegnate 2 cartelle supplementari (“icon” che contiene icone usate dall’applicazione e “chart samples” contiene un esempio di grafo per ogni tipologia) e il file Chart-ApplicationResource.qrc</w:t>
       </w:r>
     </w:p>
     <w:p>
@@ -3755,6 +3763,7 @@
         <w:rPr>
           <w:noProof/>
           <w:szCs w:val="20"/>
+          <w:u w:val="single"/>
         </w:rPr>
       </w:pPr>
       <w:r>

</xml_diff>